<commit_message>
create pages with react router dom
</commit_message>
<xml_diff>
--- a/document.docx
+++ b/document.docx
@@ -27,31 +27,13 @@
           <w:szCs w:val="24"/>
         </w:rPr>
       </w:pPr>
-      <w:proofErr w:type="spellStart"/>
       <w:r>
         <w:rPr>
           <w:sz w:val="24"/>
           <w:szCs w:val="24"/>
         </w:rPr>
-        <w:t>npm</w:t>
-      </w:r>
-      <w:proofErr w:type="spellEnd"/>
-      <w:r>
-        <w:rPr>
-          <w:sz w:val="24"/>
-          <w:szCs w:val="24"/>
-        </w:rPr>
-        <w:t xml:space="preserve"> create </w:t>
-      </w:r>
-      <w:proofErr w:type="spellStart"/>
-      <w:r>
-        <w:rPr>
-          <w:sz w:val="24"/>
-          <w:szCs w:val="24"/>
-        </w:rPr>
-        <w:t>vite@latest</w:t>
-      </w:r>
-      <w:proofErr w:type="spellEnd"/>
+        <w:t>npm create vite@latest</w:t>
+      </w:r>
     </w:p>
     <w:p>
       <w:pPr>
@@ -69,16 +51,14 @@
         </w:rPr>
         <w:t xml:space="preserve"># </w:t>
       </w:r>
-      <w:proofErr w:type="gramStart"/>
-      <w:r>
-        <w:rPr>
-          <w:color w:val="C00000"/>
-          <w:sz w:val="30"/>
-          <w:szCs w:val="30"/>
-        </w:rPr>
-        <w:t>add</w:t>
-      </w:r>
-      <w:proofErr w:type="gramEnd"/>
+      <w:r>
+        <w:rPr>
+          <w:color w:val="C00000"/>
+          <w:sz w:val="30"/>
+          <w:szCs w:val="30"/>
+        </w:rPr>
+        <w:t>Add</w:t>
+      </w:r>
       <w:r>
         <w:rPr>
           <w:color w:val="C00000"/>
@@ -87,16 +67,14 @@
         </w:rPr>
         <w:t xml:space="preserve"> tailwind </w:t>
       </w:r>
-      <w:proofErr w:type="spellStart"/>
-      <w:r>
-        <w:rPr>
-          <w:color w:val="C00000"/>
-          <w:sz w:val="30"/>
-          <w:szCs w:val="30"/>
-        </w:rPr>
-        <w:t>css</w:t>
-      </w:r>
-      <w:proofErr w:type="spellEnd"/>
+      <w:r>
+        <w:rPr>
+          <w:color w:val="C00000"/>
+          <w:sz w:val="30"/>
+          <w:szCs w:val="30"/>
+        </w:rPr>
+        <w:t>CSS</w:t>
+      </w:r>
       <w:r>
         <w:rPr>
           <w:color w:val="C00000"/>
@@ -113,13 +91,695 @@
           <w:szCs w:val="26"/>
         </w:rPr>
       </w:pPr>
-      <w:r>
-        <w:rPr>
-          <w:sz w:val="26"/>
-          <w:szCs w:val="26"/>
-        </w:rPr>
-        <w:t>https://tailwindcss.com/docs/guides/vite</w:t>
-      </w:r>
+      <w:hyperlink r:id="rId4" w:history="1">
+        <w:r>
+          <w:rPr>
+            <w:rStyle w:val="Hyperlink"/>
+            <w:sz w:val="26"/>
+            <w:szCs w:val="26"/>
+          </w:rPr>
+          <w:t>https://tailwindcss.com/docs/guides/vite</w:t>
+        </w:r>
+      </w:hyperlink>
+    </w:p>
+    <w:p>
+      <w:pPr>
+        <w:rPr>
+          <w:color w:val="C00000"/>
+          <w:sz w:val="30"/>
+          <w:szCs w:val="30"/>
+        </w:rPr>
+      </w:pPr>
+      <w:r>
+        <w:rPr>
+          <w:color w:val="C00000"/>
+          <w:sz w:val="30"/>
+          <w:szCs w:val="30"/>
+        </w:rPr>
+        <w:t xml:space="preserve"># </w:t>
+      </w:r>
+      <w:r>
+        <w:rPr>
+          <w:color w:val="C00000"/>
+          <w:sz w:val="30"/>
+          <w:szCs w:val="30"/>
+        </w:rPr>
+        <w:t>Add</w:t>
+      </w:r>
+      <w:r>
+        <w:rPr>
+          <w:color w:val="C00000"/>
+          <w:sz w:val="30"/>
+          <w:szCs w:val="30"/>
+        </w:rPr>
+        <w:t xml:space="preserve"> project to git</w:t>
+      </w:r>
+    </w:p>
+    <w:p>
+      <w:pPr>
+        <w:rPr>
+          <w:rFonts w:cstheme="minorHAnsi"/>
+          <w:sz w:val="26"/>
+          <w:szCs w:val="26"/>
+        </w:rPr>
+      </w:pPr>
+      <w:r>
+        <w:rPr>
+          <w:color w:val="C00000"/>
+          <w:sz w:val="30"/>
+          <w:szCs w:val="30"/>
+        </w:rPr>
+        <w:tab/>
+      </w:r>
+      <w:r>
+        <w:rPr>
+          <w:rFonts w:cstheme="minorHAnsi"/>
+          <w:sz w:val="26"/>
+          <w:szCs w:val="26"/>
+        </w:rPr>
+        <w:t>git init</w:t>
+      </w:r>
+    </w:p>
+    <w:p>
+      <w:pPr>
+        <w:rPr>
+          <w:rFonts w:cstheme="minorHAnsi"/>
+          <w:sz w:val="26"/>
+          <w:szCs w:val="26"/>
+        </w:rPr>
+      </w:pPr>
+      <w:r>
+        <w:rPr>
+          <w:rFonts w:cstheme="minorHAnsi"/>
+          <w:sz w:val="26"/>
+          <w:szCs w:val="26"/>
+        </w:rPr>
+        <w:tab/>
+        <w:t>git add .</w:t>
+      </w:r>
+    </w:p>
+    <w:p>
+      <w:pPr>
+        <w:rPr>
+          <w:rFonts w:cstheme="minorHAnsi"/>
+          <w:sz w:val="26"/>
+          <w:szCs w:val="26"/>
+        </w:rPr>
+      </w:pPr>
+      <w:r>
+        <w:rPr>
+          <w:rFonts w:cstheme="minorHAnsi"/>
+          <w:sz w:val="26"/>
+          <w:szCs w:val="26"/>
+        </w:rPr>
+        <w:tab/>
+        <w:t>git commit -m “ commit”</w:t>
+      </w:r>
+    </w:p>
+    <w:p>
+      <w:pPr>
+        <w:rPr>
+          <w:rFonts w:cstheme="minorHAnsi"/>
+          <w:sz w:val="26"/>
+          <w:szCs w:val="26"/>
+        </w:rPr>
+      </w:pPr>
+      <w:r>
+        <w:rPr>
+          <w:rFonts w:cstheme="minorHAnsi"/>
+          <w:sz w:val="26"/>
+          <w:szCs w:val="26"/>
+        </w:rPr>
+        <w:t>git remote add origin https://github.com/krishnakanth-coder/mern-stock-app.git</w:t>
+      </w:r>
+    </w:p>
+    <w:p>
+      <w:pPr>
+        <w:tabs>
+          <w:tab w:val="left" w:pos="916"/>
+          <w:tab w:val="left" w:pos="1832"/>
+          <w:tab w:val="left" w:pos="2748"/>
+          <w:tab w:val="left" w:pos="3664"/>
+          <w:tab w:val="left" w:pos="4580"/>
+          <w:tab w:val="left" w:pos="5496"/>
+          <w:tab w:val="left" w:pos="6412"/>
+          <w:tab w:val="left" w:pos="7328"/>
+          <w:tab w:val="left" w:pos="8244"/>
+          <w:tab w:val="left" w:pos="9160"/>
+          <w:tab w:val="left" w:pos="10076"/>
+          <w:tab w:val="left" w:pos="10992"/>
+          <w:tab w:val="left" w:pos="11908"/>
+          <w:tab w:val="left" w:pos="12824"/>
+          <w:tab w:val="left" w:pos="13740"/>
+          <w:tab w:val="left" w:pos="14656"/>
+        </w:tabs>
+        <w:spacing w:after="0" w:line="240" w:lineRule="auto"/>
+        <w:rPr>
+          <w:rFonts w:eastAsia="Times New Roman" w:cstheme="minorHAnsi"/>
+          <w:kern w:val="0"/>
+          <w:sz w:val="26"/>
+          <w:szCs w:val="26"/>
+          <w:lang w:eastAsia="en-IN"/>
+          <w14:ligatures w14:val="none"/>
+        </w:rPr>
+      </w:pPr>
+      <w:r>
+        <w:rPr>
+          <w:rFonts w:eastAsia="Times New Roman" w:cstheme="minorHAnsi"/>
+          <w:kern w:val="0"/>
+          <w:sz w:val="26"/>
+          <w:szCs w:val="26"/>
+          <w:lang w:eastAsia="en-IN"/>
+          <w14:ligatures w14:val="none"/>
+        </w:rPr>
+        <w:tab/>
+      </w:r>
+      <w:r>
+        <w:rPr>
+          <w:rFonts w:eastAsia="Times New Roman" w:cstheme="minorHAnsi"/>
+          <w:kern w:val="0"/>
+          <w:sz w:val="26"/>
+          <w:szCs w:val="26"/>
+          <w:lang w:eastAsia="en-IN"/>
+          <w14:ligatures w14:val="none"/>
+        </w:rPr>
+        <w:t>git branch -M main</w:t>
+      </w:r>
+    </w:p>
+    <w:p>
+      <w:pPr>
+        <w:tabs>
+          <w:tab w:val="left" w:pos="916"/>
+          <w:tab w:val="left" w:pos="1832"/>
+          <w:tab w:val="left" w:pos="2748"/>
+          <w:tab w:val="left" w:pos="3664"/>
+          <w:tab w:val="left" w:pos="4580"/>
+          <w:tab w:val="left" w:pos="5496"/>
+          <w:tab w:val="left" w:pos="6412"/>
+          <w:tab w:val="left" w:pos="7328"/>
+          <w:tab w:val="left" w:pos="8244"/>
+          <w:tab w:val="left" w:pos="9160"/>
+          <w:tab w:val="left" w:pos="10076"/>
+          <w:tab w:val="left" w:pos="10992"/>
+          <w:tab w:val="left" w:pos="11908"/>
+          <w:tab w:val="left" w:pos="12824"/>
+          <w:tab w:val="left" w:pos="13740"/>
+          <w:tab w:val="left" w:pos="14656"/>
+        </w:tabs>
+        <w:spacing w:after="0" w:line="240" w:lineRule="auto"/>
+        <w:rPr>
+          <w:rFonts w:eastAsia="Times New Roman" w:cstheme="minorHAnsi"/>
+          <w:kern w:val="0"/>
+          <w:sz w:val="26"/>
+          <w:szCs w:val="26"/>
+          <w:lang w:eastAsia="en-IN"/>
+          <w14:ligatures w14:val="none"/>
+        </w:rPr>
+      </w:pPr>
+      <w:r>
+        <w:rPr>
+          <w:rFonts w:eastAsia="Times New Roman" w:cstheme="minorHAnsi"/>
+          <w:kern w:val="0"/>
+          <w:sz w:val="26"/>
+          <w:szCs w:val="26"/>
+          <w:lang w:eastAsia="en-IN"/>
+          <w14:ligatures w14:val="none"/>
+        </w:rPr>
+        <w:tab/>
+      </w:r>
+      <w:r>
+        <w:rPr>
+          <w:rFonts w:eastAsia="Times New Roman" w:cstheme="minorHAnsi"/>
+          <w:kern w:val="0"/>
+          <w:sz w:val="26"/>
+          <w:szCs w:val="26"/>
+          <w:lang w:eastAsia="en-IN"/>
+          <w14:ligatures w14:val="none"/>
+        </w:rPr>
+        <w:t>git push -u origin main</w:t>
+      </w:r>
+    </w:p>
+    <w:p>
+      <w:pPr>
+        <w:tabs>
+          <w:tab w:val="left" w:pos="916"/>
+          <w:tab w:val="left" w:pos="1832"/>
+          <w:tab w:val="left" w:pos="2748"/>
+          <w:tab w:val="left" w:pos="3664"/>
+          <w:tab w:val="left" w:pos="4580"/>
+          <w:tab w:val="left" w:pos="5496"/>
+          <w:tab w:val="left" w:pos="6412"/>
+          <w:tab w:val="left" w:pos="7328"/>
+          <w:tab w:val="left" w:pos="8244"/>
+          <w:tab w:val="left" w:pos="9160"/>
+          <w:tab w:val="left" w:pos="10076"/>
+          <w:tab w:val="left" w:pos="10992"/>
+          <w:tab w:val="left" w:pos="11908"/>
+          <w:tab w:val="left" w:pos="12824"/>
+          <w:tab w:val="left" w:pos="13740"/>
+          <w:tab w:val="left" w:pos="14656"/>
+        </w:tabs>
+        <w:spacing w:after="0" w:line="240" w:lineRule="auto"/>
+        <w:rPr>
+          <w:rFonts w:eastAsia="Times New Roman" w:cstheme="minorHAnsi"/>
+          <w:color w:val="C00000"/>
+          <w:kern w:val="0"/>
+          <w:sz w:val="30"/>
+          <w:szCs w:val="30"/>
+          <w:lang w:eastAsia="en-IN"/>
+          <w14:ligatures w14:val="none"/>
+        </w:rPr>
+      </w:pPr>
+      <w:r>
+        <w:rPr>
+          <w:rFonts w:eastAsia="Times New Roman" w:cstheme="minorHAnsi"/>
+          <w:color w:val="C00000"/>
+          <w:kern w:val="0"/>
+          <w:sz w:val="30"/>
+          <w:szCs w:val="30"/>
+          <w:lang w:eastAsia="en-IN"/>
+          <w14:ligatures w14:val="none"/>
+        </w:rPr>
+        <w:t xml:space="preserve"># </w:t>
+      </w:r>
+      <w:r>
+        <w:rPr>
+          <w:rFonts w:eastAsia="Times New Roman" w:cstheme="minorHAnsi"/>
+          <w:color w:val="C00000"/>
+          <w:kern w:val="0"/>
+          <w:sz w:val="30"/>
+          <w:szCs w:val="30"/>
+          <w:lang w:eastAsia="en-IN"/>
+          <w14:ligatures w14:val="none"/>
+        </w:rPr>
+        <w:t>Create</w:t>
+      </w:r>
+      <w:r>
+        <w:rPr>
+          <w:rFonts w:eastAsia="Times New Roman" w:cstheme="minorHAnsi"/>
+          <w:color w:val="C00000"/>
+          <w:kern w:val="0"/>
+          <w:sz w:val="30"/>
+          <w:szCs w:val="30"/>
+          <w:lang w:eastAsia="en-IN"/>
+          <w14:ligatures w14:val="none"/>
+        </w:rPr>
+        <w:t xml:space="preserve"> different pages and add to git</w:t>
+      </w:r>
+    </w:p>
+    <w:p>
+      <w:pPr>
+        <w:tabs>
+          <w:tab w:val="left" w:pos="916"/>
+          <w:tab w:val="left" w:pos="1832"/>
+          <w:tab w:val="left" w:pos="2748"/>
+          <w:tab w:val="left" w:pos="3664"/>
+          <w:tab w:val="left" w:pos="4580"/>
+          <w:tab w:val="left" w:pos="5496"/>
+          <w:tab w:val="left" w:pos="6412"/>
+          <w:tab w:val="left" w:pos="7328"/>
+          <w:tab w:val="left" w:pos="8244"/>
+          <w:tab w:val="left" w:pos="9160"/>
+          <w:tab w:val="left" w:pos="10076"/>
+          <w:tab w:val="left" w:pos="10992"/>
+          <w:tab w:val="left" w:pos="11908"/>
+          <w:tab w:val="left" w:pos="12824"/>
+          <w:tab w:val="left" w:pos="13740"/>
+          <w:tab w:val="left" w:pos="14656"/>
+        </w:tabs>
+        <w:spacing w:after="0" w:line="240" w:lineRule="auto"/>
+        <w:rPr>
+          <w:rFonts w:eastAsia="Times New Roman" w:cstheme="minorHAnsi"/>
+          <w:kern w:val="0"/>
+          <w:sz w:val="26"/>
+          <w:szCs w:val="26"/>
+          <w:lang w:eastAsia="en-IN"/>
+          <w14:ligatures w14:val="none"/>
+        </w:rPr>
+      </w:pPr>
+      <w:r>
+        <w:rPr>
+          <w:rFonts w:eastAsia="Times New Roman" w:cstheme="minorHAnsi"/>
+          <w:color w:val="C00000"/>
+          <w:kern w:val="0"/>
+          <w:sz w:val="30"/>
+          <w:szCs w:val="30"/>
+          <w:lang w:eastAsia="en-IN"/>
+          <w14:ligatures w14:val="none"/>
+        </w:rPr>
+        <w:tab/>
+      </w:r>
+      <w:r>
+        <w:rPr>
+          <w:rFonts w:eastAsia="Times New Roman" w:cstheme="minorHAnsi"/>
+          <w:kern w:val="0"/>
+          <w:sz w:val="26"/>
+          <w:szCs w:val="26"/>
+          <w:lang w:eastAsia="en-IN"/>
+          <w14:ligatures w14:val="none"/>
+        </w:rPr>
+        <w:t>Home</w:t>
+      </w:r>
+    </w:p>
+    <w:p>
+      <w:pPr>
+        <w:tabs>
+          <w:tab w:val="left" w:pos="916"/>
+          <w:tab w:val="left" w:pos="1832"/>
+          <w:tab w:val="left" w:pos="2748"/>
+          <w:tab w:val="left" w:pos="3664"/>
+          <w:tab w:val="left" w:pos="4580"/>
+          <w:tab w:val="left" w:pos="5496"/>
+          <w:tab w:val="left" w:pos="6412"/>
+          <w:tab w:val="left" w:pos="7328"/>
+          <w:tab w:val="left" w:pos="8244"/>
+          <w:tab w:val="left" w:pos="9160"/>
+          <w:tab w:val="left" w:pos="10076"/>
+          <w:tab w:val="left" w:pos="10992"/>
+          <w:tab w:val="left" w:pos="11908"/>
+          <w:tab w:val="left" w:pos="12824"/>
+          <w:tab w:val="left" w:pos="13740"/>
+          <w:tab w:val="left" w:pos="14656"/>
+        </w:tabs>
+        <w:spacing w:after="0" w:line="240" w:lineRule="auto"/>
+        <w:rPr>
+          <w:rFonts w:eastAsia="Times New Roman" w:cstheme="minorHAnsi"/>
+          <w:kern w:val="0"/>
+          <w:sz w:val="26"/>
+          <w:szCs w:val="26"/>
+          <w:lang w:eastAsia="en-IN"/>
+          <w14:ligatures w14:val="none"/>
+        </w:rPr>
+      </w:pPr>
+      <w:r>
+        <w:rPr>
+          <w:rFonts w:eastAsia="Times New Roman" w:cstheme="minorHAnsi"/>
+          <w:kern w:val="0"/>
+          <w:sz w:val="26"/>
+          <w:szCs w:val="26"/>
+          <w:lang w:eastAsia="en-IN"/>
+          <w14:ligatures w14:val="none"/>
+        </w:rPr>
+        <w:tab/>
+        <w:t>Product</w:t>
+      </w:r>
+    </w:p>
+    <w:p>
+      <w:pPr>
+        <w:tabs>
+          <w:tab w:val="left" w:pos="916"/>
+          <w:tab w:val="left" w:pos="1832"/>
+          <w:tab w:val="left" w:pos="2748"/>
+          <w:tab w:val="left" w:pos="3664"/>
+          <w:tab w:val="left" w:pos="4580"/>
+          <w:tab w:val="left" w:pos="5496"/>
+          <w:tab w:val="left" w:pos="6412"/>
+          <w:tab w:val="left" w:pos="7328"/>
+          <w:tab w:val="left" w:pos="8244"/>
+          <w:tab w:val="left" w:pos="9160"/>
+          <w:tab w:val="left" w:pos="10076"/>
+          <w:tab w:val="left" w:pos="10992"/>
+          <w:tab w:val="left" w:pos="11908"/>
+          <w:tab w:val="left" w:pos="12824"/>
+          <w:tab w:val="left" w:pos="13740"/>
+          <w:tab w:val="left" w:pos="14656"/>
+        </w:tabs>
+        <w:spacing w:after="0" w:line="240" w:lineRule="auto"/>
+        <w:rPr>
+          <w:rFonts w:eastAsia="Times New Roman" w:cstheme="minorHAnsi"/>
+          <w:kern w:val="0"/>
+          <w:sz w:val="26"/>
+          <w:szCs w:val="26"/>
+          <w:lang w:eastAsia="en-IN"/>
+          <w14:ligatures w14:val="none"/>
+        </w:rPr>
+      </w:pPr>
+      <w:r>
+        <w:rPr>
+          <w:rFonts w:eastAsia="Times New Roman" w:cstheme="minorHAnsi"/>
+          <w:kern w:val="0"/>
+          <w:sz w:val="26"/>
+          <w:szCs w:val="26"/>
+          <w:lang w:eastAsia="en-IN"/>
+          <w14:ligatures w14:val="none"/>
+        </w:rPr>
+        <w:tab/>
+        <w:t>About</w:t>
+      </w:r>
+    </w:p>
+    <w:p>
+      <w:pPr>
+        <w:tabs>
+          <w:tab w:val="left" w:pos="916"/>
+          <w:tab w:val="left" w:pos="1832"/>
+          <w:tab w:val="left" w:pos="2748"/>
+          <w:tab w:val="left" w:pos="3664"/>
+          <w:tab w:val="left" w:pos="4580"/>
+          <w:tab w:val="left" w:pos="5496"/>
+          <w:tab w:val="left" w:pos="6412"/>
+          <w:tab w:val="left" w:pos="7328"/>
+          <w:tab w:val="left" w:pos="8244"/>
+          <w:tab w:val="left" w:pos="9160"/>
+          <w:tab w:val="left" w:pos="10076"/>
+          <w:tab w:val="left" w:pos="10992"/>
+          <w:tab w:val="left" w:pos="11908"/>
+          <w:tab w:val="left" w:pos="12824"/>
+          <w:tab w:val="left" w:pos="13740"/>
+          <w:tab w:val="left" w:pos="14656"/>
+        </w:tabs>
+        <w:spacing w:after="0" w:line="240" w:lineRule="auto"/>
+        <w:rPr>
+          <w:rFonts w:eastAsia="Times New Roman" w:cstheme="minorHAnsi"/>
+          <w:kern w:val="0"/>
+          <w:sz w:val="26"/>
+          <w:szCs w:val="26"/>
+          <w:lang w:eastAsia="en-IN"/>
+          <w14:ligatures w14:val="none"/>
+        </w:rPr>
+      </w:pPr>
+      <w:r>
+        <w:rPr>
+          <w:rFonts w:eastAsia="Times New Roman" w:cstheme="minorHAnsi"/>
+          <w:kern w:val="0"/>
+          <w:sz w:val="26"/>
+          <w:szCs w:val="26"/>
+          <w:lang w:eastAsia="en-IN"/>
+          <w14:ligatures w14:val="none"/>
+        </w:rPr>
+        <w:tab/>
+        <w:t>Sign-up</w:t>
+      </w:r>
+    </w:p>
+    <w:p>
+      <w:pPr>
+        <w:tabs>
+          <w:tab w:val="left" w:pos="916"/>
+          <w:tab w:val="left" w:pos="1832"/>
+          <w:tab w:val="left" w:pos="2748"/>
+          <w:tab w:val="left" w:pos="3664"/>
+          <w:tab w:val="left" w:pos="4580"/>
+          <w:tab w:val="left" w:pos="5496"/>
+          <w:tab w:val="left" w:pos="6412"/>
+          <w:tab w:val="left" w:pos="7328"/>
+          <w:tab w:val="left" w:pos="8244"/>
+          <w:tab w:val="left" w:pos="9160"/>
+          <w:tab w:val="left" w:pos="10076"/>
+          <w:tab w:val="left" w:pos="10992"/>
+          <w:tab w:val="left" w:pos="11908"/>
+          <w:tab w:val="left" w:pos="12824"/>
+          <w:tab w:val="left" w:pos="13740"/>
+          <w:tab w:val="left" w:pos="14656"/>
+        </w:tabs>
+        <w:spacing w:after="0" w:line="240" w:lineRule="auto"/>
+        <w:rPr>
+          <w:rFonts w:eastAsia="Times New Roman" w:cstheme="minorHAnsi"/>
+          <w:kern w:val="0"/>
+          <w:sz w:val="26"/>
+          <w:szCs w:val="26"/>
+          <w:lang w:eastAsia="en-IN"/>
+          <w14:ligatures w14:val="none"/>
+        </w:rPr>
+      </w:pPr>
+      <w:r>
+        <w:rPr>
+          <w:rFonts w:eastAsia="Times New Roman" w:cstheme="minorHAnsi"/>
+          <w:kern w:val="0"/>
+          <w:sz w:val="26"/>
+          <w:szCs w:val="26"/>
+          <w:lang w:eastAsia="en-IN"/>
+          <w14:ligatures w14:val="none"/>
+        </w:rPr>
+        <w:tab/>
+        <w:t>Sign-in …………etc</w:t>
+      </w:r>
+    </w:p>
+    <w:p>
+      <w:pPr>
+        <w:tabs>
+          <w:tab w:val="left" w:pos="916"/>
+          <w:tab w:val="left" w:pos="1832"/>
+          <w:tab w:val="left" w:pos="2748"/>
+          <w:tab w:val="left" w:pos="3664"/>
+          <w:tab w:val="left" w:pos="4580"/>
+          <w:tab w:val="left" w:pos="5496"/>
+          <w:tab w:val="left" w:pos="6412"/>
+          <w:tab w:val="left" w:pos="7328"/>
+          <w:tab w:val="left" w:pos="8244"/>
+          <w:tab w:val="left" w:pos="9160"/>
+          <w:tab w:val="left" w:pos="10076"/>
+          <w:tab w:val="left" w:pos="10992"/>
+          <w:tab w:val="left" w:pos="11908"/>
+          <w:tab w:val="left" w:pos="12824"/>
+          <w:tab w:val="left" w:pos="13740"/>
+          <w:tab w:val="left" w:pos="14656"/>
+        </w:tabs>
+        <w:spacing w:after="0" w:line="240" w:lineRule="auto"/>
+        <w:rPr>
+          <w:rFonts w:eastAsia="Times New Roman" w:cstheme="minorHAnsi"/>
+          <w:kern w:val="0"/>
+          <w:sz w:val="26"/>
+          <w:szCs w:val="26"/>
+          <w:lang w:eastAsia="en-IN"/>
+          <w14:ligatures w14:val="none"/>
+        </w:rPr>
+      </w:pPr>
+      <w:r>
+        <w:rPr>
+          <w:rFonts w:eastAsia="Times New Roman" w:cstheme="minorHAnsi"/>
+          <w:kern w:val="0"/>
+          <w:sz w:val="26"/>
+          <w:szCs w:val="26"/>
+          <w:lang w:eastAsia="en-IN"/>
+          <w14:ligatures w14:val="none"/>
+        </w:rPr>
+        <w:tab/>
+      </w:r>
+    </w:p>
+    <w:p>
+      <w:pPr>
+        <w:tabs>
+          <w:tab w:val="left" w:pos="916"/>
+          <w:tab w:val="left" w:pos="1832"/>
+          <w:tab w:val="left" w:pos="2748"/>
+          <w:tab w:val="left" w:pos="3664"/>
+          <w:tab w:val="left" w:pos="4580"/>
+          <w:tab w:val="left" w:pos="5496"/>
+          <w:tab w:val="left" w:pos="6412"/>
+          <w:tab w:val="left" w:pos="7328"/>
+          <w:tab w:val="left" w:pos="8244"/>
+          <w:tab w:val="left" w:pos="9160"/>
+          <w:tab w:val="left" w:pos="10076"/>
+          <w:tab w:val="left" w:pos="10992"/>
+          <w:tab w:val="left" w:pos="11908"/>
+          <w:tab w:val="left" w:pos="12824"/>
+          <w:tab w:val="left" w:pos="13740"/>
+          <w:tab w:val="left" w:pos="14656"/>
+        </w:tabs>
+        <w:spacing w:after="0" w:line="240" w:lineRule="auto"/>
+        <w:rPr>
+          <w:rFonts w:eastAsia="Times New Roman" w:cstheme="minorHAnsi"/>
+          <w:kern w:val="0"/>
+          <w:sz w:val="26"/>
+          <w:szCs w:val="26"/>
+          <w:lang w:eastAsia="en-IN"/>
+          <w14:ligatures w14:val="none"/>
+        </w:rPr>
+      </w:pPr>
+      <w:r>
+        <w:rPr>
+          <w:rFonts w:eastAsia="Times New Roman" w:cstheme="minorHAnsi"/>
+          <w:kern w:val="0"/>
+          <w:sz w:val="26"/>
+          <w:szCs w:val="26"/>
+          <w:lang w:eastAsia="en-IN"/>
+          <w14:ligatures w14:val="none"/>
+        </w:rPr>
+        <w:tab/>
+      </w:r>
+    </w:p>
+    <w:p>
+      <w:pPr>
+        <w:tabs>
+          <w:tab w:val="left" w:pos="916"/>
+          <w:tab w:val="left" w:pos="1832"/>
+          <w:tab w:val="left" w:pos="2748"/>
+          <w:tab w:val="left" w:pos="3664"/>
+          <w:tab w:val="left" w:pos="4580"/>
+          <w:tab w:val="left" w:pos="5496"/>
+          <w:tab w:val="left" w:pos="6412"/>
+          <w:tab w:val="left" w:pos="7328"/>
+          <w:tab w:val="left" w:pos="8244"/>
+          <w:tab w:val="left" w:pos="9160"/>
+          <w:tab w:val="left" w:pos="10076"/>
+          <w:tab w:val="left" w:pos="10992"/>
+          <w:tab w:val="left" w:pos="11908"/>
+          <w:tab w:val="left" w:pos="12824"/>
+          <w:tab w:val="left" w:pos="13740"/>
+          <w:tab w:val="left" w:pos="14656"/>
+        </w:tabs>
+        <w:spacing w:after="0" w:line="240" w:lineRule="auto"/>
+        <w:rPr>
+          <w:rFonts w:eastAsia="Times New Roman" w:cstheme="minorHAnsi"/>
+          <w:kern w:val="0"/>
+          <w:sz w:val="26"/>
+          <w:szCs w:val="26"/>
+          <w:lang w:eastAsia="en-IN"/>
+          <w14:ligatures w14:val="none"/>
+        </w:rPr>
+      </w:pPr>
+      <w:r>
+        <w:rPr>
+          <w:rFonts w:eastAsia="Times New Roman" w:cstheme="minorHAnsi"/>
+          <w:kern w:val="0"/>
+          <w:sz w:val="26"/>
+          <w:szCs w:val="26"/>
+          <w:lang w:eastAsia="en-IN"/>
+          <w14:ligatures w14:val="none"/>
+        </w:rPr>
+        <w:tab/>
+        <w:t>Create routing</w:t>
+      </w:r>
+    </w:p>
+    <w:p>
+      <w:pPr>
+        <w:tabs>
+          <w:tab w:val="left" w:pos="916"/>
+          <w:tab w:val="left" w:pos="1832"/>
+          <w:tab w:val="left" w:pos="2748"/>
+          <w:tab w:val="left" w:pos="3664"/>
+          <w:tab w:val="left" w:pos="4580"/>
+          <w:tab w:val="left" w:pos="5496"/>
+          <w:tab w:val="left" w:pos="6412"/>
+          <w:tab w:val="left" w:pos="7328"/>
+          <w:tab w:val="left" w:pos="8244"/>
+          <w:tab w:val="left" w:pos="9160"/>
+          <w:tab w:val="left" w:pos="10076"/>
+          <w:tab w:val="left" w:pos="10992"/>
+          <w:tab w:val="left" w:pos="11908"/>
+          <w:tab w:val="left" w:pos="12824"/>
+          <w:tab w:val="left" w:pos="13740"/>
+          <w:tab w:val="left" w:pos="14656"/>
+        </w:tabs>
+        <w:spacing w:after="0" w:line="240" w:lineRule="auto"/>
+        <w:rPr>
+          <w:rFonts w:eastAsia="Times New Roman" w:cstheme="minorHAnsi"/>
+          <w:color w:val="C00000"/>
+          <w:kern w:val="0"/>
+          <w:sz w:val="30"/>
+          <w:szCs w:val="30"/>
+          <w:lang w:eastAsia="en-IN"/>
+          <w14:ligatures w14:val="none"/>
+        </w:rPr>
+      </w:pPr>
+    </w:p>
+    <w:p>
+      <w:pPr>
+        <w:rPr>
+          <w:color w:val="C00000"/>
+          <w:sz w:val="30"/>
+          <w:szCs w:val="30"/>
+        </w:rPr>
+      </w:pPr>
     </w:p>
     <w:sectPr>
       <w:pgSz w:w="11906" w:h="16838"/>
@@ -559,6 +1219,88 @@
     <w:semiHidden/>
     <w:unhideWhenUsed/>
   </w:style>
+  <w:style w:type="character" w:styleId="Hyperlink">
+    <w:name w:val="Hyperlink"/>
+    <w:basedOn w:val="DefaultParagraphFont"/>
+    <w:uiPriority w:val="99"/>
+    <w:unhideWhenUsed/>
+    <w:rsid w:val="00613ACD"/>
+    <w:rPr>
+      <w:color w:val="0563C1" w:themeColor="hyperlink"/>
+      <w:u w:val="single"/>
+    </w:rPr>
+  </w:style>
+  <w:style w:type="character" w:styleId="UnresolvedMention">
+    <w:name w:val="Unresolved Mention"/>
+    <w:basedOn w:val="DefaultParagraphFont"/>
+    <w:uiPriority w:val="99"/>
+    <w:semiHidden/>
+    <w:unhideWhenUsed/>
+    <w:rsid w:val="00613ACD"/>
+    <w:rPr>
+      <w:color w:val="605E5C"/>
+      <w:shd w:val="clear" w:color="auto" w:fill="E1DFDD"/>
+    </w:rPr>
+  </w:style>
+  <w:style w:type="paragraph" w:styleId="HTMLPreformatted">
+    <w:name w:val="HTML Preformatted"/>
+    <w:basedOn w:val="Normal"/>
+    <w:link w:val="HTMLPreformattedChar"/>
+    <w:uiPriority w:val="99"/>
+    <w:semiHidden/>
+    <w:unhideWhenUsed/>
+    <w:rsid w:val="00491DA1"/>
+    <w:pPr>
+      <w:tabs>
+        <w:tab w:val="left" w:pos="916"/>
+        <w:tab w:val="left" w:pos="1832"/>
+        <w:tab w:val="left" w:pos="2748"/>
+        <w:tab w:val="left" w:pos="3664"/>
+        <w:tab w:val="left" w:pos="4580"/>
+        <w:tab w:val="left" w:pos="5496"/>
+        <w:tab w:val="left" w:pos="6412"/>
+        <w:tab w:val="left" w:pos="7328"/>
+        <w:tab w:val="left" w:pos="8244"/>
+        <w:tab w:val="left" w:pos="9160"/>
+        <w:tab w:val="left" w:pos="10076"/>
+        <w:tab w:val="left" w:pos="10992"/>
+        <w:tab w:val="left" w:pos="11908"/>
+        <w:tab w:val="left" w:pos="12824"/>
+        <w:tab w:val="left" w:pos="13740"/>
+        <w:tab w:val="left" w:pos="14656"/>
+      </w:tabs>
+      <w:spacing w:after="0" w:line="240" w:lineRule="auto"/>
+    </w:pPr>
+    <w:rPr>
+      <w:rFonts w:ascii="Courier New" w:eastAsia="Times New Roman" w:hAnsi="Courier New" w:cs="Courier New"/>
+      <w:kern w:val="0"/>
+      <w:sz w:val="20"/>
+      <w:szCs w:val="20"/>
+      <w:lang w:eastAsia="en-IN"/>
+      <w14:ligatures w14:val="none"/>
+    </w:rPr>
+  </w:style>
+  <w:style w:type="character" w:customStyle="1" w:styleId="HTMLPreformattedChar">
+    <w:name w:val="HTML Preformatted Char"/>
+    <w:basedOn w:val="DefaultParagraphFont"/>
+    <w:link w:val="HTMLPreformatted"/>
+    <w:uiPriority w:val="99"/>
+    <w:semiHidden/>
+    <w:rsid w:val="00491DA1"/>
+    <w:rPr>
+      <w:rFonts w:ascii="Courier New" w:eastAsia="Times New Roman" w:hAnsi="Courier New" w:cs="Courier New"/>
+      <w:kern w:val="0"/>
+      <w:sz w:val="20"/>
+      <w:szCs w:val="20"/>
+      <w:lang w:eastAsia="en-IN"/>
+      <w14:ligatures w14:val="none"/>
+    </w:rPr>
+  </w:style>
+  <w:style w:type="character" w:customStyle="1" w:styleId="user-select-contain">
+    <w:name w:val="user-select-contain"/>
+    <w:basedOn w:val="DefaultParagraphFont"/>
+    <w:rsid w:val="00491DA1"/>
+  </w:style>
 </w:styles>
 </file>
 

</xml_diff>